<commit_message>
update and add citations for methods
</commit_message>
<xml_diff>
--- a/movement_paper/rudolph_ch2.docx
+++ b/movement_paper/rudolph_ch2.docx
@@ -194,6 +194,21 @@
       <w:r>
         <w:t xml:space="preserve">The specific case of seed dispersal is interesting because of the different levels and interactions happening. At the individual level, we focus on an individual bird consuming fruit and dispersing the seeds of the tree. How this particular individual moves across the landscape directly affects the dispersal for that specific tree and other trees from which it consumes fruit. At the same time, that individual has intra-individual variation in movement patterns associated to specific events in that individual’s lifetime, such as breeding and nesting, or even smaller scale variation related to different states, such as foraging or resting. Interspecific interactions come at play as multiple species find themselves together feeding from the same tress, and thus competing for these resources, while at the same time intraspecific interactions due to social behavior broadly determine general movement patterns. From the plant’s perspective, the variation in movement patterns across all dispersers will determine eventual plant population spatial spread and success. Individuals will vary in their distances traveled while foraging or searching, directly influencing seed dispersal for the plant. Individuals with a tendency to travel larger distances or with higher probabilities of long-distance movements, will have a larger impact on plant population dynamics by increasing the plant’s long-distance dispersal. These long-distance movements for seed-dispersing animals, or long-distance dispersal events for plants, can lead to spatial sorting of populations and range expansions [These are sources I haven’t finished reading yet: Shine2011PNAS, Philips2008AmNat, Riotte-Lambert2019Trends.] This is also the case for pollination, where pollinator variability in movement patterns and long-distance movements has direct implications for pollination success and plant population persistence, specially in fragmented landscapes [need to find sources for this].</w:t>
       </w:r>
+      <w:r>
+        <w:t xml:space="preserve"> </w:t>
+      </w:r>
+      <w:r>
+        <w:t xml:space="preserve">Shaw makes references to how interspecific interactions can contribute to individual movement variation in parasite/pathogen systems. In my case, I would consider how presence of other competitive frugivores could influence this variation (Competition between toucans for the virola fruits and space. Larger aracari kick out the little ones</w:t>
+      </w:r>
+      <w:r>
+        <w:t xml:space="preserve"> </w:t>
+      </w:r>
+      <w:r>
+        <w:t xml:space="preserve">(Holbrook 2011)</w:t>
+      </w:r>
+      <w:r>
+        <w:t xml:space="preserve">). Shaw brings up how worse conditions can cause increased movement for searching better habitats and escape from these areas.</w:t>
+      </w:r>
     </w:p>
     <w:p>
       <w:pPr>
@@ -239,33 +254,109 @@
     </w:p>
     <w:p>
       <w:pPr>
-        <w:pStyle w:val="BodyText"/>
-      </w:pPr>
-      <w:r>
-        <w:t xml:space="preserve">Shaw makes references to how interspecific interactions can contribute to individual movement variation in parasite/pathogen systems. In my case, I would consider how presence of other competitive frugivores could influence this variation (Competition between toucans for the virola fruits and space. Larger aracari kick out the little ones</w:t>
-      </w:r>
-      <w:r>
-        <w:t xml:space="preserve"> </w:t>
-      </w:r>
-      <w:r>
-        <w:t xml:space="preserve">(Holbrook 2011)</w:t>
-      </w:r>
-      <w:r>
-        <w:t xml:space="preserve">). Shaw brings up how worse conditions can cause increased movement for searching better habitats and escape from these areas.</w:t>
-      </w:r>
+        <w:pStyle w:val="Heading1"/>
+      </w:pPr>
+      <w:bookmarkStart w:id="25" w:name="methods"/>
+      <w:r>
+        <w:t xml:space="preserve">Methods</w:t>
+      </w:r>
+      <w:bookmarkEnd w:id="25"/>
     </w:p>
     <w:p>
       <w:pPr>
+        <w:pStyle w:val="Heading2"/>
+      </w:pPr>
+      <w:bookmarkStart w:id="26" w:name="X56f5a4fc7a82374a677ff17681e2c46fe414dde"/>
+      <w:r>
+        <w:t xml:space="preserve">Overview of state-space models for movement</w:t>
+      </w:r>
+      <w:bookmarkEnd w:id="26"/>
+    </w:p>
+    <w:p>
+      <w:pPr>
+        <w:pStyle w:val="FirstParagraph"/>
+      </w:pPr>
+      <w:r>
+        <w:t xml:space="preserve">State-space models provide a probabilistic framework that allow for prediction of future states of a system based from previous states, by coupling an observation model with an underlying mechanistic model. When extending this framework to movement ecology, we understand that the process model provides the mechanism for movement across space and time, and the observation model is related to the sampling process. In movement data, a state-space process allows us to couple a statistical model for the observation method, accounting for errors in sampling or detection, with a separate model for the movement dynamics which are determined by the effects of behavior or responses to the environment</w:t>
+      </w:r>
+      <w:r>
+        <w:t xml:space="preserve"> </w:t>
+      </w:r>
+      <w:r>
+        <w:t xml:space="preserve">(Patterson</w:t>
+      </w:r>
+      <w:r>
+        <w:t xml:space="preserve"> </w:t>
+      </w:r>
+      <w:r>
+        <w:rPr>
+          <w:i/>
+        </w:rPr>
+        <w:t xml:space="preserve">et al.</w:t>
+      </w:r>
+      <w:r>
+        <w:t xml:space="preserve"> </w:t>
+      </w:r>
+      <w:r>
+        <w:t xml:space="preserve">2008)</w:t>
+      </w:r>
+      <w:r>
+        <w:t xml:space="preserve">.</w:t>
+      </w:r>
+    </w:p>
+    <w:p>
+      <w:pPr>
+        <w:pStyle w:val="BodyText"/>
+      </w:pPr>
+      <w:r>
+        <w:t xml:space="preserve">The moveHMM package allows for fitting hmm models to different time series, which can come from different individuals, assuming that all individuals share the same movement models, meaning the same distributions and parameters for step length and angle. This is referred to as</w:t>
+      </w:r>
+      <w:r>
+        <w:t xml:space="preserve"> </w:t>
+      </w:r>
+      <w:r>
+        <w:t xml:space="preserve">‘</w:t>
+      </w:r>
+      <w:r>
+        <w:t xml:space="preserve">complete pooling</w:t>
+      </w:r>
+      <w:r>
+        <w:t xml:space="preserve">’</w:t>
+      </w:r>
+      <w:r>
+        <w:t xml:space="preserve"> </w:t>
+      </w:r>
+      <w:r>
+        <w:t xml:space="preserve">(Michelot</w:t>
+      </w:r>
+      <w:r>
+        <w:t xml:space="preserve"> </w:t>
+      </w:r>
+      <w:r>
+        <w:rPr>
+          <w:i/>
+        </w:rPr>
+        <w:t xml:space="preserve">et al.</w:t>
+      </w:r>
+      <w:r>
+        <w:t xml:space="preserve"> </w:t>
+      </w:r>
+      <w:r>
+        <w:t xml:space="preserve">2016a)</w:t>
+      </w:r>
+    </w:p>
+    <w:p>
+      <w:pPr>
         <w:pStyle w:val="Heading1"/>
       </w:pPr>
-      <w:bookmarkStart w:id="25" w:name="references"/>
+      <w:bookmarkStart w:id="27" w:name="references"/>
       <w:r>
         <w:t xml:space="preserve">References</w:t>
       </w:r>
-      <w:bookmarkEnd w:id="25"/>
+      <w:bookmarkEnd w:id="27"/>
     </w:p>
-    <w:bookmarkStart w:id="31" w:name="refs"/>
-    <w:bookmarkStart w:id="26" w:name="ref-holbrook2011home"/>
+    <w:bookmarkStart w:id="36" w:name="refs"/>
+    <w:bookmarkStart w:id="28" w:name="ref-holbrook2011home"/>
     <w:p>
       <w:pPr>
         <w:pStyle w:val="Bibliography"/>
@@ -286,8 +377,74 @@
         <w:t xml:space="preserve">, 43, 357–364.</w:t>
       </w:r>
     </w:p>
-    <w:bookmarkEnd w:id="26"/>
-    <w:bookmarkStart w:id="27" w:name="ref-nathan2008movement"/>
+    <w:bookmarkEnd w:id="28"/>
+    <w:bookmarkStart w:id="29" w:name="ref-langrock2012flexible"/>
+    <w:p>
+      <w:pPr>
+        <w:pStyle w:val="Bibliography"/>
+      </w:pPr>
+      <w:r>
+        <w:t xml:space="preserve">Langrock, R., King, R., Matthiopoulos, J., Thomas, L., Fortin, D. &amp; Morales, J.M. (2012). Flexible and practical modeling of animal telemetry data: Hidden markov models and extensions.</w:t>
+      </w:r>
+      <w:r>
+        <w:t xml:space="preserve"> </w:t>
+      </w:r>
+      <w:r>
+        <w:rPr>
+          <w:i/>
+        </w:rPr>
+        <w:t xml:space="preserve">Ecology</w:t>
+      </w:r>
+      <w:r>
+        <w:t xml:space="preserve">, 93, 2336–2342.</w:t>
+      </w:r>
+    </w:p>
+    <w:bookmarkEnd w:id="29"/>
+    <w:bookmarkStart w:id="30" w:name="ref-moveHMM"/>
+    <w:p>
+      <w:pPr>
+        <w:pStyle w:val="Bibliography"/>
+      </w:pPr>
+      <w:r>
+        <w:t xml:space="preserve">Michelot, T., Langrock, R. &amp; Patterson, T.A. (2016a). MoveHMM: An r package for the statistical modelling of animal movement data using hidden markov models.</w:t>
+      </w:r>
+      <w:r>
+        <w:t xml:space="preserve"> </w:t>
+      </w:r>
+      <w:r>
+        <w:rPr>
+          <w:i/>
+        </w:rPr>
+        <w:t xml:space="preserve">Methods in Ecology and Evolution</w:t>
+      </w:r>
+      <w:r>
+        <w:t xml:space="preserve">, 7, 1308–1315.</w:t>
+      </w:r>
+    </w:p>
+    <w:bookmarkEnd w:id="30"/>
+    <w:bookmarkStart w:id="31" w:name="ref-michelot2016movehmm"/>
+    <w:p>
+      <w:pPr>
+        <w:pStyle w:val="Bibliography"/>
+      </w:pPr>
+      <w:r>
+        <w:t xml:space="preserve">Michelot, T., Langrock, R. &amp; Patterson, T.A. (2016b). MoveHMM: An r package for the statistical modelling of animal movement data using hidden markov models.</w:t>
+      </w:r>
+      <w:r>
+        <w:t xml:space="preserve"> </w:t>
+      </w:r>
+      <w:r>
+        <w:rPr>
+          <w:i/>
+        </w:rPr>
+        <w:t xml:space="preserve">Methods in Ecology and Evolution</w:t>
+      </w:r>
+      <w:r>
+        <w:t xml:space="preserve">, 7, 1308–1315.</w:t>
+      </w:r>
+    </w:p>
+    <w:bookmarkEnd w:id="31"/>
+    <w:bookmarkStart w:id="32" w:name="ref-nathan2008movement"/>
     <w:p>
       <w:pPr>
         <w:pStyle w:val="Bibliography"/>
@@ -323,8 +480,8 @@
         <w:t xml:space="preserve">, 105, 19052–19059.</w:t>
       </w:r>
     </w:p>
-    <w:bookmarkEnd w:id="27"/>
-    <w:bookmarkStart w:id="28" w:name="ref-patterson2008state"/>
+    <w:bookmarkEnd w:id="32"/>
+    <w:bookmarkStart w:id="33" w:name="ref-patterson2008state"/>
     <w:p>
       <w:pPr>
         <w:pStyle w:val="Bibliography"/>
@@ -345,8 +502,8 @@
         <w:t xml:space="preserve">, 23, 87–94.</w:t>
       </w:r>
     </w:p>
-    <w:bookmarkEnd w:id="28"/>
-    <w:bookmarkStart w:id="29" w:name="ref-shaw2020causes"/>
+    <w:bookmarkEnd w:id="33"/>
+    <w:bookmarkStart w:id="34" w:name="ref-shaw2020causes"/>
     <w:p>
       <w:pPr>
         <w:pStyle w:val="Bibliography"/>
@@ -367,8 +524,8 @@
         <w:t xml:space="preserve">, 8, 1–12.</w:t>
       </w:r>
     </w:p>
-    <w:bookmarkEnd w:id="29"/>
-    <w:bookmarkStart w:id="30" w:name="ref-snell2019consequences"/>
+    <w:bookmarkEnd w:id="34"/>
+    <w:bookmarkStart w:id="35" w:name="ref-snell2019consequences"/>
     <w:p>
       <w:pPr>
         <w:pStyle w:val="Bibliography"/>
@@ -404,8 +561,8 @@
         <w:t xml:space="preserve">, 11, plz016.</w:t>
       </w:r>
     </w:p>
-    <w:bookmarkEnd w:id="30"/>
-    <w:bookmarkEnd w:id="31"/>
+    <w:bookmarkEnd w:id="35"/>
+    <w:bookmarkEnd w:id="36"/>
     <w:sectPr>
       <w:footerReference w:type="default" r:id="rId9"/>
       <w:pgSz w:w="12240" w:h="15840"/>
@@ -1139,6 +1296,9 @@
     <w:abstractNumId w:val="1"/>
   </w:num>
   <w:num w:numId="24">
+    <w:abstractNumId w:val="2"/>
+  </w:num>
+  <w:num w:numId="25">
     <w:abstractNumId w:val="2"/>
   </w:num>
   <w:num w:numId="1000">

</xml_diff>